<commit_message>
Updated questions and topics.
</commit_message>
<xml_diff>
--- a/salesforce/SFDC Architect Topics to review.docx
+++ b/salesforce/SFDC Architect Topics to review.docx
@@ -1,6 +1,6 @@
 
 <file path=word/document.xml><?xml version="1.0" encoding="utf-8"?>
-<w:document xmlns:wpc="http://schemas.microsoft.com/office/word/2010/wordprocessingCanvas" xmlns:cx="http://schemas.microsoft.com/office/drawing/2014/chartex" xmlns:cx1="http://schemas.microsoft.com/office/drawing/2015/9/8/chartex" xmlns:cx2="http://schemas.microsoft.com/office/drawing/2015/10/21/chartex" xmlns:cx3="http://schemas.microsoft.com/office/drawing/2016/5/9/chartex" xmlns:cx4="http://schemas.microsoft.com/office/drawing/2016/5/10/chartex" xmlns:cx5="http://schemas.microsoft.com/office/drawing/2016/5/11/chartex" xmlns:cx6="http://schemas.microsoft.com/office/drawing/2016/5/12/chartex" xmlns:cx7="http://schemas.microsoft.com/office/drawing/2016/5/13/chartex" xmlns:cx8="http://schemas.microsoft.com/office/drawing/2016/5/14/chartex" xmlns:mc="http://schemas.openxmlformats.org/markup-compatibility/2006" xmlns:aink="http://schemas.microsoft.com/office/drawing/2016/ink" xmlns:am3d="http://schemas.microsoft.com/office/drawing/2017/model3d" xmlns:o="urn:schemas-microsoft-com:office:office" xmlns:r="http://schemas.openxmlformats.org/officeDocument/2006/relationships" xmlns:m="http://schemas.openxmlformats.org/officeDocument/2006/math" xmlns:v="urn:schemas-microsoft-com:vml" xmlns:wp14="http://schemas.microsoft.com/office/word/2010/wordprocessingDrawing" xmlns:wp="http://schemas.openxmlformats.org/drawingml/2006/wordprocessingDrawing" xmlns:w10="urn:schemas-microsoft-com:office:word" xmlns:w="http://schemas.openxmlformats.org/wordprocessingml/2006/main" xmlns:w14="http://schemas.microsoft.com/office/word/2010/wordml" xmlns:w15="http://schemas.microsoft.com/office/word/2012/wordml" xmlns:w16cex="http://schemas.microsoft.com/office/word/2018/wordml/cex" xmlns:w16cid="http://schemas.microsoft.com/office/word/2016/wordml/cid" xmlns:w16="http://schemas.microsoft.com/office/word/2018/wordml" xmlns:w16se="http://schemas.microsoft.com/office/word/2015/wordml/symex" xmlns:wpg="http://schemas.microsoft.com/office/word/2010/wordprocessingGroup" xmlns:wpi="http://schemas.microsoft.com/office/word/2010/wordprocessingInk" xmlns:wne="http://schemas.microsoft.com/office/word/2006/wordml" xmlns:wps="http://schemas.microsoft.com/office/word/2010/wordprocessingShape" mc:Ignorable="w14 w15 w16se w16cid w16 w16cex wp14">
+<w:document xmlns:wpc="http://schemas.microsoft.com/office/word/2010/wordprocessingCanvas" xmlns:cx="http://schemas.microsoft.com/office/drawing/2014/chartex" xmlns:cx1="http://schemas.microsoft.com/office/drawing/2015/9/8/chartex" xmlns:cx2="http://schemas.microsoft.com/office/drawing/2015/10/21/chartex" xmlns:cx3="http://schemas.microsoft.com/office/drawing/2016/5/9/chartex" xmlns:cx4="http://schemas.microsoft.com/office/drawing/2016/5/10/chartex" xmlns:cx5="http://schemas.microsoft.com/office/drawing/2016/5/11/chartex" xmlns:cx6="http://schemas.microsoft.com/office/drawing/2016/5/12/chartex" xmlns:cx7="http://schemas.microsoft.com/office/drawing/2016/5/13/chartex" xmlns:cx8="http://schemas.microsoft.com/office/drawing/2016/5/14/chartex" xmlns:mc="http://schemas.openxmlformats.org/markup-compatibility/2006" xmlns:aink="http://schemas.microsoft.com/office/drawing/2016/ink" xmlns:am3d="http://schemas.microsoft.com/office/drawing/2017/model3d" xmlns:o="urn:schemas-microsoft-com:office:office" xmlns:oel="http://schemas.microsoft.com/office/2019/extlst" xmlns:r="http://schemas.openxmlformats.org/officeDocument/2006/relationships" xmlns:m="http://schemas.openxmlformats.org/officeDocument/2006/math" xmlns:v="urn:schemas-microsoft-com:vml" xmlns:wp14="http://schemas.microsoft.com/office/word/2010/wordprocessingDrawing" xmlns:wp="http://schemas.openxmlformats.org/drawingml/2006/wordprocessingDrawing" xmlns:w10="urn:schemas-microsoft-com:office:word" xmlns:w="http://schemas.openxmlformats.org/wordprocessingml/2006/main" xmlns:w14="http://schemas.microsoft.com/office/word/2010/wordml" xmlns:w15="http://schemas.microsoft.com/office/word/2012/wordml" xmlns:w16cex="http://schemas.microsoft.com/office/word/2018/wordml/cex" xmlns:w16cid="http://schemas.microsoft.com/office/word/2016/wordml/cid" xmlns:w16="http://schemas.microsoft.com/office/word/2018/wordml" xmlns:w16sdtdh="http://schemas.microsoft.com/office/word/2020/wordml/sdtdatahash" xmlns:w16se="http://schemas.microsoft.com/office/word/2015/wordml/symex" xmlns:wpg="http://schemas.microsoft.com/office/word/2010/wordprocessingGroup" xmlns:wpi="http://schemas.microsoft.com/office/word/2010/wordprocessingInk" xmlns:wne="http://schemas.microsoft.com/office/word/2006/wordml" xmlns:wps="http://schemas.microsoft.com/office/word/2010/wordprocessingShape" mc:Ignorable="w14 w15 w16se w16cid w16 w16cex w16sdtdh wp14">
   <w:body>
     <w:p>
       <w:pPr>
@@ -65,7 +65,31 @@
           <w:rPr>
             <w:rStyle w:val="Hyperlink"/>
           </w:rPr>
-          <w:t>https://help.salesforce.com/articleView?id=sf.custommetadatatypes_about.htm</w:t>
+          <w:t>https://help.salesforce.com/articleView?id</w:t>
+        </w:r>
+        <w:r>
+          <w:rPr>
+            <w:rStyle w:val="Hyperlink"/>
+          </w:rPr>
+          <w:t>=</w:t>
+        </w:r>
+        <w:r>
+          <w:rPr>
+            <w:rStyle w:val="Hyperlink"/>
+          </w:rPr>
+          <w:t>sf.custom</w:t>
+        </w:r>
+        <w:r>
+          <w:rPr>
+            <w:rStyle w:val="Hyperlink"/>
+          </w:rPr>
+          <w:t>m</w:t>
+        </w:r>
+        <w:r>
+          <w:rPr>
+            <w:rStyle w:val="Hyperlink"/>
+          </w:rPr>
+          <w:t>etadatatypes_about.htm</w:t>
         </w:r>
       </w:hyperlink>
     </w:p>
@@ -81,7 +105,19 @@
           <w:rPr>
             <w:rStyle w:val="Hyperlink"/>
           </w:rPr>
-          <w:t>https://developer.salesforce.com/docs/atlas.en-us.apexref.meta/apexref/apex_methods_system_custom_metadata_types.htm</w:t>
+          <w:t>https://developer.salesforce.com/docs/atlas.en-us.apexref.meta/apexref/apex_methods</w:t>
+        </w:r>
+        <w:r>
+          <w:rPr>
+            <w:rStyle w:val="Hyperlink"/>
+          </w:rPr>
+          <w:t>_</w:t>
+        </w:r>
+        <w:r>
+          <w:rPr>
+            <w:rStyle w:val="Hyperlink"/>
+          </w:rPr>
+          <w:t>system_custom_metadata_types.htm</w:t>
         </w:r>
       </w:hyperlink>
     </w:p>
@@ -171,14 +207,6 @@
     </w:p>
     <w:p>
       <w:pPr>
-        <w:ind w:right="-1260"/>
-        <w:rPr>
-          <w:rStyle w:val="Hyperlink"/>
-        </w:rPr>
-      </w:pPr>
-    </w:p>
-    <w:p>
-      <w:pPr>
         <w:pStyle w:val="ListParagraph"/>
         <w:numPr>
           <w:ilvl w:val="0"/>
@@ -199,7 +227,21 @@
           <w:b/>
           <w:bCs/>
         </w:rPr>
-        <w:t>Aynch</w:t>
+        <w:t>A</w:t>
+      </w:r>
+      <w:r>
+        <w:rPr>
+          <w:b/>
+          <w:bCs/>
+        </w:rPr>
+        <w:t>s</w:t>
+      </w:r>
+      <w:r>
+        <w:rPr>
+          <w:b/>
+          <w:bCs/>
+        </w:rPr>
+        <w:t>ynch</w:t>
       </w:r>
       <w:proofErr w:type="spellEnd"/>
       <w:r>
@@ -245,15 +287,57 @@
           <w:rPr>
             <w:rStyle w:val="Hyperlink"/>
           </w:rPr>
-          <w:t>https://developer.salesforce.com/blogs/2018/08/what-is-change-data-capture.html</w:t>
+          <w:t>https://developer.salesfor</w:t>
+        </w:r>
+        <w:r>
+          <w:rPr>
+            <w:rStyle w:val="Hyperlink"/>
+          </w:rPr>
+          <w:t>c</w:t>
+        </w:r>
+        <w:r>
+          <w:rPr>
+            <w:rStyle w:val="Hyperlink"/>
+          </w:rPr>
+          <w:t>e.com/blogs/2018/08/what-is-change-data-capture.html</w:t>
         </w:r>
       </w:hyperlink>
-    </w:p>
-    <w:p>
-      <w:pPr>
-        <w:pStyle w:val="ListParagraph"/>
-        <w:ind w:left="0" w:right="-1260"/>
-      </w:pPr>
+      <w:r>
+        <w:rPr>
+          <w:rStyle w:val="Hyperlink"/>
+        </w:rPr>
+        <w:br/>
+      </w:r>
+      <w:r>
+        <w:rPr>
+          <w:rStyle w:val="Hyperlink"/>
+        </w:rPr>
+        <w:br/>
+      </w:r>
+      <w:hyperlink r:id="rId9" w:history="1">
+        <w:r>
+          <w:rPr>
+            <w:rStyle w:val="Hyperlink"/>
+          </w:rPr>
+          <w:t>Asynchronous Apex Triggers in Salesforce (sfdcblogs.com)</w:t>
+        </w:r>
+      </w:hyperlink>
+    </w:p>
+    <w:p>
+      <w:pPr>
+        <w:ind w:right="-1260"/>
+      </w:pPr>
+      <w:r>
+        <w:t>Asynchronous Apex triggers Aka Change Event Triggers.</w:t>
+      </w:r>
+    </w:p>
+    <w:p>
+      <w:pPr>
+        <w:ind w:right="-1260"/>
+      </w:pPr>
+      <w:r>
+        <w:t>With these change event trigger you can now work on change event messages. These triggers run asynchronously after the database transaction is completed.</w:t>
+      </w:r>
       <w:r>
         <w:br/>
       </w:r>
@@ -319,7 +403,7 @@
       <w:r>
         <w:tab/>
       </w:r>
-      <w:hyperlink r:id="rId9" w:history="1">
+      <w:hyperlink r:id="rId10" w:history="1">
         <w:r>
           <w:rPr>
             <w:rStyle w:val="Hyperlink"/>
@@ -368,6 +452,7 @@
         <w:ind w:right="-1260"/>
       </w:pPr>
       <w:r>
+        <w:lastRenderedPageBreak/>
         <w:tab/>
         <w:t xml:space="preserve">How SAML works. </w:t>
       </w:r>
@@ -389,7 +474,6 @@
         <w:ind w:right="-1260"/>
       </w:pPr>
       <w:r>
-        <w:lastRenderedPageBreak/>
         <w:tab/>
         <w:t>How OAuth works.</w:t>
       </w:r>
@@ -436,7 +520,7 @@
       <w:r>
         <w:tab/>
       </w:r>
-      <w:hyperlink r:id="rId10" w:history="1">
+      <w:hyperlink r:id="rId11" w:history="1">
         <w:r>
           <w:rPr>
             <w:rStyle w:val="Hyperlink"/>
@@ -595,7 +679,7 @@
       <w:r>
         <w:tab/>
       </w:r>
-      <w:hyperlink r:id="rId11" w:history="1">
+      <w:hyperlink r:id="rId12" w:history="1">
         <w:r>
           <w:rPr>
             <w:rStyle w:val="Hyperlink"/>
@@ -637,7 +721,7 @@
       <w:r>
         <w:tab/>
       </w:r>
-      <w:hyperlink r:id="rId12" w:history="1">
+      <w:hyperlink r:id="rId13" w:history="1">
         <w:r>
           <w:rPr>
             <w:rStyle w:val="Hyperlink"/>
@@ -666,13 +750,8 @@
       </w:r>
       <w:proofErr w:type="spellEnd"/>
       <w:r>
-        <w:t xml:space="preserve"> = FeatureManagement.checkPermission('your_custom_permission_api_name'</w:t>
-      </w:r>
-      <w:proofErr w:type="gramStart"/>
-      <w:r>
-        <w:t>);</w:t>
-      </w:r>
-      <w:proofErr w:type="gramEnd"/>
+        <w:t xml:space="preserve"> = FeatureManagement.checkPermission('your_custom_permission_api_name');</w:t>
+      </w:r>
     </w:p>
     <w:p>
       <w:pPr>
@@ -705,6 +784,7 @@
         <w:ind w:right="-1260"/>
       </w:pPr>
       <w:r>
+        <w:lastRenderedPageBreak/>
         <w:tab/>
         <w:t>Limits of Sharing Rules</w:t>
       </w:r>
@@ -714,10 +794,9 @@
         <w:ind w:right="-1260"/>
       </w:pPr>
       <w:r>
-        <w:lastRenderedPageBreak/>
-        <w:tab/>
-      </w:r>
-      <w:hyperlink r:id="rId13" w:anchor=":~:text=You%20can%20define%20up%20to,rules%20to%2050%20per%20object" w:history="1">
+        <w:tab/>
+      </w:r>
+      <w:hyperlink r:id="rId14" w:anchor=":~:text=You%20can%20define%20up%20to,rules%20to%2050%20per%20object" w:history="1">
         <w:r>
           <w:rPr>
             <w:rStyle w:val="Hyperlink"/>
@@ -757,7 +836,7 @@
       <w:r>
         <w:tab/>
       </w:r>
-      <w:hyperlink r:id="rId14" w:history="1">
+      <w:hyperlink r:id="rId15" w:history="1">
         <w:r>
           <w:rPr>
             <w:rStyle w:val="Hyperlink"/>
@@ -822,45 +901,15 @@
           <w:rStyle w:val="Hyperlink"/>
           <w:u w:val="none"/>
         </w:rPr>
-        <w:t xml:space="preserve"> - </w:t>
-      </w:r>
+        <w:t xml:space="preserve"> - JUNCTION table between Object(Case etc.) and </w:t>
+      </w:r>
+      <w:proofErr w:type="spellStart"/>
       <w:r>
         <w:rPr>
           <w:rStyle w:val="Hyperlink"/>
           <w:u w:val="none"/>
         </w:rPr>
-        <w:t xml:space="preserve">JUNCTION table between </w:t>
-      </w:r>
-      <w:proofErr w:type="gramStart"/>
-      <w:r>
-        <w:rPr>
-          <w:rStyle w:val="Hyperlink"/>
-          <w:u w:val="none"/>
-        </w:rPr>
-        <w:t>Object(</w:t>
-      </w:r>
-      <w:proofErr w:type="gramEnd"/>
-      <w:r>
-        <w:rPr>
-          <w:rStyle w:val="Hyperlink"/>
-          <w:u w:val="none"/>
-        </w:rPr>
-        <w:t xml:space="preserve">Case etc.) and </w:t>
-      </w:r>
-      <w:proofErr w:type="spellStart"/>
-      <w:r>
-        <w:rPr>
-          <w:rStyle w:val="Hyperlink"/>
-          <w:u w:val="none"/>
-        </w:rPr>
-        <w:t>Content</w:t>
-      </w:r>
-      <w:r>
-        <w:rPr>
-          <w:rStyle w:val="Hyperlink"/>
-          <w:u w:val="none"/>
-        </w:rPr>
-        <w:t>Document</w:t>
+        <w:t>ContentDocument</w:t>
       </w:r>
       <w:proofErr w:type="spellEnd"/>
     </w:p>
@@ -892,7 +941,7 @@
       <w:r>
         <w:tab/>
       </w:r>
-      <w:hyperlink r:id="rId15" w:history="1">
+      <w:hyperlink r:id="rId16" w:history="1">
         <w:r>
           <w:rPr>
             <w:rStyle w:val="Hyperlink"/>
@@ -928,13 +977,8 @@
       </w:pPr>
       <w:r>
         <w:tab/>
-        <w:t xml:space="preserve">Who viewed what data and </w:t>
-      </w:r>
-      <w:proofErr w:type="gramStart"/>
-      <w:r>
-        <w:t>when</w:t>
-      </w:r>
-      <w:proofErr w:type="gramEnd"/>
+        <w:t>Who viewed what data and when</w:t>
+      </w:r>
     </w:p>
     <w:p>
       <w:pPr>
@@ -960,27 +1004,17 @@
       </w:pPr>
       <w:r>
         <w:tab/>
-        <w:t xml:space="preserve">Who is logging in and from </w:t>
-      </w:r>
-      <w:proofErr w:type="gramStart"/>
-      <w:r>
-        <w:t>where</w:t>
-      </w:r>
-      <w:proofErr w:type="gramEnd"/>
-    </w:p>
-    <w:p>
-      <w:pPr>
-        <w:ind w:right="-1260"/>
-      </w:pPr>
-      <w:r>
-        <w:tab/>
-        <w:t xml:space="preserve">Who in your org is performing actions related to Platform Encryption </w:t>
-      </w:r>
-      <w:proofErr w:type="gramStart"/>
-      <w:r>
-        <w:t>administration</w:t>
-      </w:r>
-      <w:proofErr w:type="gramEnd"/>
+        <w:t>Who is logging in and from where</w:t>
+      </w:r>
+    </w:p>
+    <w:p>
+      <w:pPr>
+        <w:ind w:right="-1260"/>
+      </w:pPr>
+      <w:r>
+        <w:tab/>
+        <w:t>Who in your org is performing actions related to Platform Encryption administration</w:t>
+      </w:r>
     </w:p>
     <w:p>
       <w:pPr>
@@ -1039,7 +1073,7 @@
       <w:pPr>
         <w:ind w:right="-1260" w:firstLine="1350"/>
       </w:pPr>
-      <w:hyperlink r:id="rId16" w:history="1">
+      <w:hyperlink r:id="rId17" w:history="1">
         <w:r>
           <w:rPr>
             <w:rStyle w:val="Hyperlink"/>
@@ -1074,6 +1108,50 @@
       <w:r>
         <w:t>Differences Between Big Objects and Other Objects</w:t>
       </w:r>
+    </w:p>
+    <w:p>
+      <w:pPr>
+        <w:pStyle w:val="ListParagraph"/>
+        <w:numPr>
+          <w:ilvl w:val="0"/>
+          <w:numId w:val="1"/>
+        </w:numPr>
+        <w:ind w:left="0" w:right="-1260"/>
+        <w:rPr>
+          <w:b/>
+          <w:bCs/>
+        </w:rPr>
+      </w:pPr>
+      <w:r>
+        <w:rPr>
+          <w:b/>
+          <w:bCs/>
+        </w:rPr>
+        <w:t>Asynchronous</w:t>
+      </w:r>
+    </w:p>
+    <w:p>
+      <w:pPr>
+        <w:ind w:right="-1260"/>
+      </w:pPr>
+      <w:hyperlink r:id="rId18" w:history="1">
+        <w:r>
+          <w:rPr>
+            <w:rStyle w:val="Hyperlink"/>
+          </w:rPr>
+          <w:t>Asynchronous Apex | Apex Developer Guide | Salesforce Developers</w:t>
+        </w:r>
+      </w:hyperlink>
+    </w:p>
+    <w:p>
+      <w:hyperlink r:id="rId19" w:history="1">
+        <w:r>
+          <w:rPr>
+            <w:rStyle w:val="Hyperlink"/>
+          </w:rPr>
+          <w:t>Transaction Finalizers | Apex Developer Guide | Salesforce Developers</w:t>
+        </w:r>
+      </w:hyperlink>
     </w:p>
     <w:p>
       <w:r>
@@ -1212,7 +1290,7 @@
             <w:pPr>
               <w:ind w:right="-1260"/>
             </w:pPr>
-            <w:hyperlink r:id="rId17" w:history="1">
+            <w:hyperlink r:id="rId20" w:history="1">
               <w:r>
                 <w:rPr>
                   <w:rStyle w:val="Hyperlink"/>
@@ -1284,7 +1362,7 @@
             <w:pPr>
               <w:ind w:right="-1260"/>
             </w:pPr>
-            <w:hyperlink r:id="rId18" w:history="1">
+            <w:hyperlink r:id="rId21" w:history="1">
               <w:r>
                 <w:rPr>
                   <w:rStyle w:val="Hyperlink"/>
@@ -1324,15 +1402,7 @@
           </w:tcPr>
           <w:p>
             <w:r>
-              <w:t xml:space="preserve">Salesforce invokes a process in a remote system but doesn’t wait for completion of the process. Instead, the remote process receives and acknowledges the request and then </w:t>
-            </w:r>
-            <w:proofErr w:type="gramStart"/>
-            <w:r>
-              <w:t>hands off</w:t>
-            </w:r>
-            <w:proofErr w:type="gramEnd"/>
-            <w:r>
-              <w:t xml:space="preserve"> control back to Salesforce.</w:t>
+              <w:t>Salesforce invokes a process in a remote system but doesn’t wait for completion of the process. Instead, the remote process receives and acknowledges the request and then hands off control back to Salesforce.</w:t>
             </w:r>
           </w:p>
         </w:tc>
@@ -1361,7 +1431,7 @@
             <w:pPr>
               <w:ind w:right="-1260"/>
             </w:pPr>
-            <w:hyperlink r:id="rId19" w:history="1">
+            <w:hyperlink r:id="rId22" w:history="1">
               <w:r>
                 <w:rPr>
                   <w:rStyle w:val="Hyperlink"/>
@@ -1421,7 +1491,7 @@
             <w:pPr>
               <w:ind w:right="-1260"/>
             </w:pPr>
-            <w:hyperlink r:id="rId20" w:history="1">
+            <w:hyperlink r:id="rId23" w:history="1">
               <w:r>
                 <w:rPr>
                   <w:rStyle w:val="Hyperlink"/>
@@ -1481,7 +1551,7 @@
             <w:pPr>
               <w:ind w:right="-1260"/>
             </w:pPr>
-            <w:hyperlink r:id="rId21" w:history="1">
+            <w:hyperlink r:id="rId24" w:history="1">
               <w:r>
                 <w:rPr>
                   <w:rStyle w:val="Hyperlink"/>
@@ -1512,15 +1582,7 @@
               <w:ind w:right="-79"/>
             </w:pPr>
             <w:r>
-              <w:t xml:space="preserve">The Salesforce user interface must be automatically updated </w:t>
-            </w:r>
-            <w:proofErr w:type="gramStart"/>
-            <w:r>
-              <w:t>as a result of</w:t>
-            </w:r>
-            <w:proofErr w:type="gramEnd"/>
-            <w:r>
-              <w:t xml:space="preserve"> changes to Salesforce data.</w:t>
+              <w:t>The Salesforce user interface must be automatically updated as a result of changes to Salesforce data.</w:t>
             </w:r>
           </w:p>
         </w:tc>
@@ -1549,7 +1611,7 @@
             <w:pPr>
               <w:ind w:right="-1260"/>
             </w:pPr>
-            <w:hyperlink r:id="rId22" w:history="1">
+            <w:hyperlink r:id="rId25" w:history="1">
               <w:r>
                 <w:rPr>
                   <w:rStyle w:val="Hyperlink"/>
@@ -1588,6 +1650,175 @@
         <w:ind w:right="-1260"/>
       </w:pPr>
     </w:p>
+    <w:p>
+      <w:r>
+        <w:br w:type="page"/>
+      </w:r>
+    </w:p>
+    <w:p>
+      <w:pPr>
+        <w:ind w:right="-1260"/>
+      </w:pPr>
+    </w:p>
+    <w:p>
+      <w:pPr>
+        <w:ind w:right="-1260"/>
+        <w:rPr>
+          <w:b/>
+          <w:bCs/>
+          <w:sz w:val="36"/>
+          <w:szCs w:val="36"/>
+        </w:rPr>
+      </w:pPr>
+      <w:r>
+        <w:rPr>
+          <w:b/>
+          <w:bCs/>
+          <w:sz w:val="36"/>
+          <w:szCs w:val="36"/>
+        </w:rPr>
+        <w:t>Architectural Patterns</w:t>
+      </w:r>
+    </w:p>
+    <w:p>
+      <w:pPr>
+        <w:pStyle w:val="ListParagraph"/>
+        <w:numPr>
+          <w:ilvl w:val="0"/>
+          <w:numId w:val="6"/>
+        </w:numPr>
+        <w:ind w:right="-1260"/>
+        <w:rPr>
+          <w:b/>
+          <w:bCs/>
+        </w:rPr>
+      </w:pPr>
+      <w:hyperlink r:id="rId26" w:history="1">
+        <w:r>
+          <w:rPr>
+            <w:rStyle w:val="Hyperlink"/>
+          </w:rPr>
+          <w:t>The API gateway pattern versus the direct client-to-microservice communication - .NET | Microsoft Learn</w:t>
+        </w:r>
+      </w:hyperlink>
+    </w:p>
+    <w:p>
+      <w:pPr>
+        <w:pStyle w:val="NormalWeb"/>
+        <w:shd w:val="clear" w:color="auto" w:fill="171717"/>
+        <w:ind w:left="720"/>
+        <w:rPr>
+          <w:rFonts w:ascii="Segoe UI" w:hAnsi="Segoe UI" w:cs="Segoe UI"/>
+          <w:color w:val="E6E6E6"/>
+        </w:rPr>
+      </w:pPr>
+      <w:r>
+        <w:rPr>
+          <w:rFonts w:ascii="Segoe UI" w:hAnsi="Segoe UI" w:cs="Segoe UI"/>
+          <w:color w:val="E6E6E6"/>
+        </w:rPr>
+        <w:t>This pattern is a service that provides a single-entry point for certain groups of microservices. It's similar to the </w:t>
+      </w:r>
+      <w:hyperlink r:id="rId27" w:history="1">
+        <w:r>
+          <w:rPr>
+            <w:rStyle w:val="Hyperlink"/>
+            <w:rFonts w:ascii="Segoe UI" w:hAnsi="Segoe UI" w:cs="Segoe UI"/>
+          </w:rPr>
+          <w:t>Facade pattern</w:t>
+        </w:r>
+      </w:hyperlink>
+      <w:r>
+        <w:rPr>
+          <w:rFonts w:ascii="Segoe UI" w:hAnsi="Segoe UI" w:cs="Segoe UI"/>
+          <w:color w:val="E6E6E6"/>
+        </w:rPr>
+        <w:t> from object-oriented design, but in this case, it's part of a distributed system. The API Gateway pattern is also sometimes known as the "backend for frontend" (</w:t>
+      </w:r>
+      <w:hyperlink r:id="rId28" w:history="1">
+        <w:r>
+          <w:rPr>
+            <w:rStyle w:val="Hyperlink"/>
+            <w:rFonts w:ascii="Segoe UI" w:hAnsi="Segoe UI" w:cs="Segoe UI"/>
+          </w:rPr>
+          <w:t>BFF</w:t>
+        </w:r>
+      </w:hyperlink>
+      <w:r>
+        <w:rPr>
+          <w:rFonts w:ascii="Segoe UI" w:hAnsi="Segoe UI" w:cs="Segoe UI"/>
+          <w:color w:val="E6E6E6"/>
+        </w:rPr>
+        <w:t>) because you build it while thinking about the needs of the client app.</w:t>
+      </w:r>
+    </w:p>
+    <w:p>
+      <w:pPr>
+        <w:pStyle w:val="NormalWeb"/>
+        <w:shd w:val="clear" w:color="auto" w:fill="171717"/>
+        <w:ind w:left="720"/>
+        <w:rPr>
+          <w:rFonts w:ascii="Segoe UI" w:hAnsi="Segoe UI" w:cs="Segoe UI"/>
+          <w:color w:val="E6E6E6"/>
+        </w:rPr>
+      </w:pPr>
+      <w:r>
+        <w:rPr>
+          <w:rFonts w:ascii="Segoe UI" w:hAnsi="Segoe UI" w:cs="Segoe UI"/>
+          <w:color w:val="E6E6E6"/>
+        </w:rPr>
+        <w:t>Therefore, the API gateway sits between the client apps and the microservices. It acts as a reverse proxy, routing requests from clients to services</w:t>
+      </w:r>
+    </w:p>
+    <w:p>
+      <w:pPr>
+        <w:pStyle w:val="ListParagraph"/>
+        <w:ind w:right="-1260"/>
+        <w:rPr>
+          <w:b/>
+          <w:bCs/>
+        </w:rPr>
+      </w:pPr>
+    </w:p>
+    <w:p>
+      <w:pPr>
+        <w:pStyle w:val="ListParagraph"/>
+        <w:numPr>
+          <w:ilvl w:val="0"/>
+          <w:numId w:val="6"/>
+        </w:numPr>
+        <w:ind w:right="-1260"/>
+      </w:pPr>
+      <w:hyperlink r:id="rId29" w:history="1">
+        <w:r>
+          <w:rPr>
+            <w:rStyle w:val="Hyperlink"/>
+          </w:rPr>
+          <w:t>14 software architecture design patterns to know</w:t>
+        </w:r>
+      </w:hyperlink>
+      <w:r>
+        <w:br/>
+      </w:r>
+    </w:p>
+    <w:p>
+      <w:pPr>
+        <w:pStyle w:val="ListParagraph"/>
+        <w:numPr>
+          <w:ilvl w:val="0"/>
+          <w:numId w:val="6"/>
+        </w:numPr>
+        <w:ind w:right="-1260"/>
+      </w:pPr>
+      <w:hyperlink r:id="rId30" w:history="1">
+        <w:r>
+          <w:rPr>
+            <w:rStyle w:val="Hyperlink"/>
+          </w:rPr>
+          <w:t>Microsoft MSDN Patterns</w:t>
+        </w:r>
+      </w:hyperlink>
+    </w:p>
     <w:sectPr>
       <w:pgSz w:w="12240" w:h="15840"/>
       <w:pgMar w:top="1440" w:right="1440" w:bottom="1440" w:left="630" w:header="720" w:footer="720" w:gutter="0"/>
@@ -1599,7 +1830,7 @@
 </file>
 
 <file path=word/numbering.xml><?xml version="1.0" encoding="utf-8"?>
-<w:numbering xmlns:wpc="http://schemas.microsoft.com/office/word/2010/wordprocessingCanvas" xmlns:cx="http://schemas.microsoft.com/office/drawing/2014/chartex" xmlns:cx1="http://schemas.microsoft.com/office/drawing/2015/9/8/chartex" xmlns:cx2="http://schemas.microsoft.com/office/drawing/2015/10/21/chartex" xmlns:cx3="http://schemas.microsoft.com/office/drawing/2016/5/9/chartex" xmlns:cx4="http://schemas.microsoft.com/office/drawing/2016/5/10/chartex" xmlns:cx5="http://schemas.microsoft.com/office/drawing/2016/5/11/chartex" xmlns:cx6="http://schemas.microsoft.com/office/drawing/2016/5/12/chartex" xmlns:cx7="http://schemas.microsoft.com/office/drawing/2016/5/13/chartex" xmlns:cx8="http://schemas.microsoft.com/office/drawing/2016/5/14/chartex" xmlns:mc="http://schemas.openxmlformats.org/markup-compatibility/2006" xmlns:aink="http://schemas.microsoft.com/office/drawing/2016/ink" xmlns:am3d="http://schemas.microsoft.com/office/drawing/2017/model3d" xmlns:o="urn:schemas-microsoft-com:office:office" xmlns:r="http://schemas.openxmlformats.org/officeDocument/2006/relationships" xmlns:m="http://schemas.openxmlformats.org/officeDocument/2006/math" xmlns:v="urn:schemas-microsoft-com:vml" xmlns:wp14="http://schemas.microsoft.com/office/word/2010/wordprocessingDrawing" xmlns:wp="http://schemas.openxmlformats.org/drawingml/2006/wordprocessingDrawing" xmlns:w10="urn:schemas-microsoft-com:office:word" xmlns:w="http://schemas.openxmlformats.org/wordprocessingml/2006/main" xmlns:w14="http://schemas.microsoft.com/office/word/2010/wordml" xmlns:w15="http://schemas.microsoft.com/office/word/2012/wordml" xmlns:w16cex="http://schemas.microsoft.com/office/word/2018/wordml/cex" xmlns:w16cid="http://schemas.microsoft.com/office/word/2016/wordml/cid" xmlns:w16="http://schemas.microsoft.com/office/word/2018/wordml" xmlns:w16se="http://schemas.microsoft.com/office/word/2015/wordml/symex" xmlns:wpg="http://schemas.microsoft.com/office/word/2010/wordprocessingGroup" xmlns:wpi="http://schemas.microsoft.com/office/word/2010/wordprocessingInk" xmlns:wne="http://schemas.microsoft.com/office/word/2006/wordml" xmlns:wps="http://schemas.microsoft.com/office/word/2010/wordprocessingShape" mc:Ignorable="w14 w15 w16se w16cid w16 w16cex wp14">
+<w:numbering xmlns:wpc="http://schemas.microsoft.com/office/word/2010/wordprocessingCanvas" xmlns:cx="http://schemas.microsoft.com/office/drawing/2014/chartex" xmlns:cx1="http://schemas.microsoft.com/office/drawing/2015/9/8/chartex" xmlns:cx2="http://schemas.microsoft.com/office/drawing/2015/10/21/chartex" xmlns:cx3="http://schemas.microsoft.com/office/drawing/2016/5/9/chartex" xmlns:cx4="http://schemas.microsoft.com/office/drawing/2016/5/10/chartex" xmlns:cx5="http://schemas.microsoft.com/office/drawing/2016/5/11/chartex" xmlns:cx6="http://schemas.microsoft.com/office/drawing/2016/5/12/chartex" xmlns:cx7="http://schemas.microsoft.com/office/drawing/2016/5/13/chartex" xmlns:cx8="http://schemas.microsoft.com/office/drawing/2016/5/14/chartex" xmlns:mc="http://schemas.openxmlformats.org/markup-compatibility/2006" xmlns:aink="http://schemas.microsoft.com/office/drawing/2016/ink" xmlns:am3d="http://schemas.microsoft.com/office/drawing/2017/model3d" xmlns:o="urn:schemas-microsoft-com:office:office" xmlns:oel="http://schemas.microsoft.com/office/2019/extlst" xmlns:r="http://schemas.openxmlformats.org/officeDocument/2006/relationships" xmlns:m="http://schemas.openxmlformats.org/officeDocument/2006/math" xmlns:v="urn:schemas-microsoft-com:vml" xmlns:wp14="http://schemas.microsoft.com/office/word/2010/wordprocessingDrawing" xmlns:wp="http://schemas.openxmlformats.org/drawingml/2006/wordprocessingDrawing" xmlns:w10="urn:schemas-microsoft-com:office:word" xmlns:w="http://schemas.openxmlformats.org/wordprocessingml/2006/main" xmlns:w14="http://schemas.microsoft.com/office/word/2010/wordml" xmlns:w15="http://schemas.microsoft.com/office/word/2012/wordml" xmlns:w16cex="http://schemas.microsoft.com/office/word/2018/wordml/cex" xmlns:w16cid="http://schemas.microsoft.com/office/word/2016/wordml/cid" xmlns:w16="http://schemas.microsoft.com/office/word/2018/wordml" xmlns:w16sdtdh="http://schemas.microsoft.com/office/word/2020/wordml/sdtdatahash" xmlns:w16se="http://schemas.microsoft.com/office/word/2015/wordml/symex" xmlns:wpg="http://schemas.microsoft.com/office/word/2010/wordprocessingGroup" xmlns:wpi="http://schemas.microsoft.com/office/word/2010/wordprocessingInk" xmlns:wne="http://schemas.microsoft.com/office/word/2006/wordml" xmlns:wps="http://schemas.microsoft.com/office/word/2010/wordprocessingShape" mc:Ignorable="w14 w15 w16se w16cid w16 w16cex w16sdtdh wp14">
   <w:abstractNum w:abstractNumId="0" w15:restartNumberingAfterBreak="0">
     <w:nsid w:val="0F090661"/>
     <w:multiLevelType w:val="hybridMultilevel"/>
@@ -1975,23 +2206,228 @@
       </w:pPr>
     </w:lvl>
   </w:abstractNum>
-  <w:num w:numId="1">
+  <w:abstractNum w:abstractNumId="4" w15:restartNumberingAfterBreak="0">
+    <w:nsid w:val="442F7CFC"/>
+    <w:multiLevelType w:val="hybridMultilevel"/>
+    <w:tmpl w:val="4C364BC8"/>
+    <w:lvl w:ilvl="0" w:tplc="04090001">
+      <w:start w:val="1"/>
+      <w:numFmt w:val="bullet"/>
+      <w:lvlText w:val=""/>
+      <w:lvlJc w:val="left"/>
+      <w:pPr>
+        <w:ind w:left="720" w:hanging="360"/>
+      </w:pPr>
+      <w:rPr>
+        <w:rFonts w:ascii="Symbol" w:hAnsi="Symbol" w:hint="default"/>
+      </w:rPr>
+    </w:lvl>
+    <w:lvl w:ilvl="1" w:tplc="04090003" w:tentative="1">
+      <w:start w:val="1"/>
+      <w:numFmt w:val="bullet"/>
+      <w:lvlText w:val="o"/>
+      <w:lvlJc w:val="left"/>
+      <w:pPr>
+        <w:ind w:left="1440" w:hanging="360"/>
+      </w:pPr>
+      <w:rPr>
+        <w:rFonts w:ascii="Courier New" w:hAnsi="Courier New" w:cs="Courier New" w:hint="default"/>
+      </w:rPr>
+    </w:lvl>
+    <w:lvl w:ilvl="2" w:tplc="04090005" w:tentative="1">
+      <w:start w:val="1"/>
+      <w:numFmt w:val="bullet"/>
+      <w:lvlText w:val=""/>
+      <w:lvlJc w:val="left"/>
+      <w:pPr>
+        <w:ind w:left="2160" w:hanging="360"/>
+      </w:pPr>
+      <w:rPr>
+        <w:rFonts w:ascii="Wingdings" w:hAnsi="Wingdings" w:hint="default"/>
+      </w:rPr>
+    </w:lvl>
+    <w:lvl w:ilvl="3" w:tplc="04090001" w:tentative="1">
+      <w:start w:val="1"/>
+      <w:numFmt w:val="bullet"/>
+      <w:lvlText w:val=""/>
+      <w:lvlJc w:val="left"/>
+      <w:pPr>
+        <w:ind w:left="2880" w:hanging="360"/>
+      </w:pPr>
+      <w:rPr>
+        <w:rFonts w:ascii="Symbol" w:hAnsi="Symbol" w:hint="default"/>
+      </w:rPr>
+    </w:lvl>
+    <w:lvl w:ilvl="4" w:tplc="04090003" w:tentative="1">
+      <w:start w:val="1"/>
+      <w:numFmt w:val="bullet"/>
+      <w:lvlText w:val="o"/>
+      <w:lvlJc w:val="left"/>
+      <w:pPr>
+        <w:ind w:left="3600" w:hanging="360"/>
+      </w:pPr>
+      <w:rPr>
+        <w:rFonts w:ascii="Courier New" w:hAnsi="Courier New" w:cs="Courier New" w:hint="default"/>
+      </w:rPr>
+    </w:lvl>
+    <w:lvl w:ilvl="5" w:tplc="04090005" w:tentative="1">
+      <w:start w:val="1"/>
+      <w:numFmt w:val="bullet"/>
+      <w:lvlText w:val=""/>
+      <w:lvlJc w:val="left"/>
+      <w:pPr>
+        <w:ind w:left="4320" w:hanging="360"/>
+      </w:pPr>
+      <w:rPr>
+        <w:rFonts w:ascii="Wingdings" w:hAnsi="Wingdings" w:hint="default"/>
+      </w:rPr>
+    </w:lvl>
+    <w:lvl w:ilvl="6" w:tplc="04090001" w:tentative="1">
+      <w:start w:val="1"/>
+      <w:numFmt w:val="bullet"/>
+      <w:lvlText w:val=""/>
+      <w:lvlJc w:val="left"/>
+      <w:pPr>
+        <w:ind w:left="5040" w:hanging="360"/>
+      </w:pPr>
+      <w:rPr>
+        <w:rFonts w:ascii="Symbol" w:hAnsi="Symbol" w:hint="default"/>
+      </w:rPr>
+    </w:lvl>
+    <w:lvl w:ilvl="7" w:tplc="04090003" w:tentative="1">
+      <w:start w:val="1"/>
+      <w:numFmt w:val="bullet"/>
+      <w:lvlText w:val="o"/>
+      <w:lvlJc w:val="left"/>
+      <w:pPr>
+        <w:ind w:left="5760" w:hanging="360"/>
+      </w:pPr>
+      <w:rPr>
+        <w:rFonts w:ascii="Courier New" w:hAnsi="Courier New" w:cs="Courier New" w:hint="default"/>
+      </w:rPr>
+    </w:lvl>
+    <w:lvl w:ilvl="8" w:tplc="04090005" w:tentative="1">
+      <w:start w:val="1"/>
+      <w:numFmt w:val="bullet"/>
+      <w:lvlText w:val=""/>
+      <w:lvlJc w:val="left"/>
+      <w:pPr>
+        <w:ind w:left="6480" w:hanging="360"/>
+      </w:pPr>
+      <w:rPr>
+        <w:rFonts w:ascii="Wingdings" w:hAnsi="Wingdings" w:hint="default"/>
+      </w:rPr>
+    </w:lvl>
+  </w:abstractNum>
+  <w:abstractNum w:abstractNumId="5" w15:restartNumberingAfterBreak="0">
+    <w:nsid w:val="5E762A54"/>
+    <w:multiLevelType w:val="hybridMultilevel"/>
+    <w:tmpl w:val="2548A3A4"/>
+    <w:lvl w:ilvl="0" w:tplc="0409000F">
+      <w:start w:val="1"/>
+      <w:numFmt w:val="decimal"/>
+      <w:lvlText w:val="%1."/>
+      <w:lvlJc w:val="left"/>
+      <w:pPr>
+        <w:ind w:left="2070" w:hanging="360"/>
+      </w:pPr>
+    </w:lvl>
+    <w:lvl w:ilvl="1" w:tplc="04090019" w:tentative="1">
+      <w:start w:val="1"/>
+      <w:numFmt w:val="lowerLetter"/>
+      <w:lvlText w:val="%2."/>
+      <w:lvlJc w:val="left"/>
+      <w:pPr>
+        <w:ind w:left="2790" w:hanging="360"/>
+      </w:pPr>
+    </w:lvl>
+    <w:lvl w:ilvl="2" w:tplc="0409001B" w:tentative="1">
+      <w:start w:val="1"/>
+      <w:numFmt w:val="lowerRoman"/>
+      <w:lvlText w:val="%3."/>
+      <w:lvlJc w:val="right"/>
+      <w:pPr>
+        <w:ind w:left="3510" w:hanging="180"/>
+      </w:pPr>
+    </w:lvl>
+    <w:lvl w:ilvl="3" w:tplc="0409000F" w:tentative="1">
+      <w:start w:val="1"/>
+      <w:numFmt w:val="decimal"/>
+      <w:lvlText w:val="%4."/>
+      <w:lvlJc w:val="left"/>
+      <w:pPr>
+        <w:ind w:left="4230" w:hanging="360"/>
+      </w:pPr>
+    </w:lvl>
+    <w:lvl w:ilvl="4" w:tplc="04090019" w:tentative="1">
+      <w:start w:val="1"/>
+      <w:numFmt w:val="lowerLetter"/>
+      <w:lvlText w:val="%5."/>
+      <w:lvlJc w:val="left"/>
+      <w:pPr>
+        <w:ind w:left="4950" w:hanging="360"/>
+      </w:pPr>
+    </w:lvl>
+    <w:lvl w:ilvl="5" w:tplc="0409001B" w:tentative="1">
+      <w:start w:val="1"/>
+      <w:numFmt w:val="lowerRoman"/>
+      <w:lvlText w:val="%6."/>
+      <w:lvlJc w:val="right"/>
+      <w:pPr>
+        <w:ind w:left="5670" w:hanging="180"/>
+      </w:pPr>
+    </w:lvl>
+    <w:lvl w:ilvl="6" w:tplc="0409000F" w:tentative="1">
+      <w:start w:val="1"/>
+      <w:numFmt w:val="decimal"/>
+      <w:lvlText w:val="%7."/>
+      <w:lvlJc w:val="left"/>
+      <w:pPr>
+        <w:ind w:left="6390" w:hanging="360"/>
+      </w:pPr>
+    </w:lvl>
+    <w:lvl w:ilvl="7" w:tplc="04090019" w:tentative="1">
+      <w:start w:val="1"/>
+      <w:numFmt w:val="lowerLetter"/>
+      <w:lvlText w:val="%8."/>
+      <w:lvlJc w:val="left"/>
+      <w:pPr>
+        <w:ind w:left="7110" w:hanging="360"/>
+      </w:pPr>
+    </w:lvl>
+    <w:lvl w:ilvl="8" w:tplc="0409001B" w:tentative="1">
+      <w:start w:val="1"/>
+      <w:numFmt w:val="lowerRoman"/>
+      <w:lvlText w:val="%9."/>
+      <w:lvlJc w:val="right"/>
+      <w:pPr>
+        <w:ind w:left="7830" w:hanging="180"/>
+      </w:pPr>
+    </w:lvl>
+  </w:abstractNum>
+  <w:num w:numId="1" w16cid:durableId="426119079">
     <w:abstractNumId w:val="0"/>
   </w:num>
-  <w:num w:numId="2">
+  <w:num w:numId="2" w16cid:durableId="1466045736">
     <w:abstractNumId w:val="3"/>
   </w:num>
-  <w:num w:numId="3">
+  <w:num w:numId="3" w16cid:durableId="629476457">
     <w:abstractNumId w:val="1"/>
   </w:num>
-  <w:num w:numId="4">
+  <w:num w:numId="4" w16cid:durableId="1368411036">
     <w:abstractNumId w:val="2"/>
+  </w:num>
+  <w:num w:numId="5" w16cid:durableId="50807994">
+    <w:abstractNumId w:val="5"/>
+  </w:num>
+  <w:num w:numId="6" w16cid:durableId="2019428617">
+    <w:abstractNumId w:val="4"/>
   </w:num>
 </w:numbering>
 </file>
 
 <file path=word/styles.xml><?xml version="1.0" encoding="utf-8"?>
-<w:styles xmlns:mc="http://schemas.openxmlformats.org/markup-compatibility/2006" xmlns:r="http://schemas.openxmlformats.org/officeDocument/2006/relationships" xmlns:w="http://schemas.openxmlformats.org/wordprocessingml/2006/main" xmlns:w14="http://schemas.microsoft.com/office/word/2010/wordml" xmlns:w15="http://schemas.microsoft.com/office/word/2012/wordml" xmlns:w16cex="http://schemas.microsoft.com/office/word/2018/wordml/cex" xmlns:w16cid="http://schemas.microsoft.com/office/word/2016/wordml/cid" xmlns:w16="http://schemas.microsoft.com/office/word/2018/wordml" xmlns:w16se="http://schemas.microsoft.com/office/word/2015/wordml/symex" mc:Ignorable="w14 w15 w16se w16cid w16 w16cex">
+<w:styles xmlns:mc="http://schemas.openxmlformats.org/markup-compatibility/2006" xmlns:r="http://schemas.openxmlformats.org/officeDocument/2006/relationships" xmlns:w="http://schemas.openxmlformats.org/wordprocessingml/2006/main" xmlns:w14="http://schemas.microsoft.com/office/word/2010/wordml" xmlns:w15="http://schemas.microsoft.com/office/word/2012/wordml" xmlns:w16cex="http://schemas.microsoft.com/office/word/2018/wordml/cex" xmlns:w16cid="http://schemas.microsoft.com/office/word/2016/wordml/cid" xmlns:w16="http://schemas.microsoft.com/office/word/2018/wordml" xmlns:w16sdtdh="http://schemas.microsoft.com/office/word/2020/wordml/sdtdatahash" xmlns:w16se="http://schemas.microsoft.com/office/word/2015/wordml/symex" mc:Ignorable="w14 w15 w16se w16cid w16 w16cex w16sdtdh">
   <w:docDefaults>
     <w:rPrDefault>
       <w:rPr>
@@ -2462,6 +2898,22 @@
       <w:u w:val="single"/>
     </w:rPr>
   </w:style>
+  <w:style w:type="paragraph" w:styleId="NormalWeb">
+    <w:name w:val="Normal (Web)"/>
+    <w:basedOn w:val="Normal"/>
+    <w:uiPriority w:val="99"/>
+    <w:semiHidden/>
+    <w:unhideWhenUsed/>
+    <w:rsid w:val="00E5704E"/>
+    <w:pPr>
+      <w:spacing w:before="100" w:beforeAutospacing="1" w:after="100" w:afterAutospacing="1" w:line="240" w:lineRule="auto"/>
+    </w:pPr>
+    <w:rPr>
+      <w:rFonts w:ascii="Times New Roman" w:eastAsia="Times New Roman" w:hAnsi="Times New Roman" w:cs="Times New Roman"/>
+      <w:sz w:val="24"/>
+      <w:szCs w:val="24"/>
+    </w:rPr>
+  </w:style>
 </w:styles>
 </file>
 

</xml_diff>